<commit_message>
Updated IT GitHub Journal
</commit_message>
<xml_diff>
--- a/IT GitHub Journal.docx
+++ b/IT GitHub Journal.docx
@@ -334,9 +334,377 @@
           <w:szCs w:val="24"/>
         </w:rPr>
       </w:pPr>
+      <w:r>
+        <w:rPr>
+          <w:sz w:val="24"/>
+          <w:szCs w:val="24"/>
+        </w:rPr>
+        <w:t xml:space="preserve">In Module 2, we discussed Git commands and learned more about version control. We explored commands like git status, git add, and git commit – m while we learned more about the basic Git workflow. In Lab 2, we initiated a local Git repository, added and modified files, and committed those changes using git </w:t>
+      </w:r>
+      <w:proofErr w:type="spellStart"/>
+      <w:r>
+        <w:rPr>
+          <w:sz w:val="24"/>
+          <w:szCs w:val="24"/>
+        </w:rPr>
+        <w:t>init</w:t>
+      </w:r>
+      <w:proofErr w:type="spellEnd"/>
+      <w:r>
+        <w:rPr>
+          <w:sz w:val="24"/>
+          <w:szCs w:val="24"/>
+        </w:rPr>
+        <w:t xml:space="preserve">, git </w:t>
+      </w:r>
+      <w:proofErr w:type="gramStart"/>
+      <w:r>
+        <w:rPr>
+          <w:sz w:val="24"/>
+          <w:szCs w:val="24"/>
+        </w:rPr>
+        <w:t>add .</w:t>
+      </w:r>
+      <w:proofErr w:type="gramEnd"/>
+      <w:r>
+        <w:rPr>
+          <w:sz w:val="24"/>
+          <w:szCs w:val="24"/>
+        </w:rPr>
+        <w:t>, git status, and git commit -m. The highlights in this module included Professor Smith’s follow-along demo, which provided an understanding of Lab 2 commands, and the git cheat sheet, which provided a reference for various Git commands and their functions.</w:t>
+      </w:r>
+    </w:p>
+    <w:p>
+      <w:pPr>
+        <w:rPr>
+          <w:sz w:val="24"/>
+          <w:szCs w:val="24"/>
+        </w:rPr>
+      </w:pPr>
+      <w:r>
+        <w:rPr>
+          <w:rFonts w:ascii="Lato" w:hAnsi="Lato"/>
+          <w:noProof/>
+          <w:color w:val="202122"/>
+          <w:spacing w:val="3"/>
+          <w:sz w:val="26"/>
+          <w:szCs w:val="26"/>
+        </w:rPr>
+        <w:drawing>
+          <wp:inline distT="0" distB="0" distL="0" distR="0" wp14:anchorId="62D3AFAB" wp14:editId="2B089A99">
+            <wp:extent cx="2756536" cy="1211580"/>
+            <wp:effectExtent l="0" t="0" r="5715" b="7620"/>
+            <wp:docPr id="1391282836" name="Picture 1" descr="A screen shot of a computer&#10;&#10;Description automatically generated"/>
+            <wp:cNvGraphicFramePr>
+              <a:graphicFrameLocks xmlns:a="http://schemas.openxmlformats.org/drawingml/2006/main" noChangeAspect="1"/>
+            </wp:cNvGraphicFramePr>
+            <a:graphic xmlns:a="http://schemas.openxmlformats.org/drawingml/2006/main">
+              <a:graphicData uri="http://schemas.openxmlformats.org/drawingml/2006/picture">
+                <pic:pic xmlns:pic="http://schemas.openxmlformats.org/drawingml/2006/picture">
+                  <pic:nvPicPr>
+                    <pic:cNvPr id="1391282836" name="Picture 1" descr="A screen shot of a computer&#10;&#10;Description automatically generated"/>
+                    <pic:cNvPicPr/>
+                  </pic:nvPicPr>
+                  <pic:blipFill>
+                    <a:blip r:embed="rId8"/>
+                    <a:stretch>
+                      <a:fillRect/>
+                    </a:stretch>
+                  </pic:blipFill>
+                  <pic:spPr>
+                    <a:xfrm>
+                      <a:off x="0" y="0"/>
+                      <a:ext cx="2767872" cy="1216563"/>
+                    </a:xfrm>
+                    <a:prstGeom prst="rect">
+                      <a:avLst/>
+                    </a:prstGeom>
+                  </pic:spPr>
+                </pic:pic>
+              </a:graphicData>
+            </a:graphic>
+          </wp:inline>
+        </w:drawing>
+      </w:r>
+      <w:r>
+        <w:rPr>
+          <w:rFonts w:ascii="Lato" w:hAnsi="Lato"/>
+          <w:noProof/>
+          <w:color w:val="202122"/>
+          <w:spacing w:val="3"/>
+          <w:sz w:val="26"/>
+          <w:szCs w:val="26"/>
+        </w:rPr>
+        <w:drawing>
+          <wp:inline distT="0" distB="0" distL="0" distR="0" wp14:anchorId="32ADE2F3" wp14:editId="5AEBC5E7">
+            <wp:extent cx="3093720" cy="1116846"/>
+            <wp:effectExtent l="0" t="0" r="0" b="7620"/>
+            <wp:docPr id="322783805" name="Picture 1" descr="A screenshot of a computer screen&#10;&#10;Description automatically generated"/>
+            <wp:cNvGraphicFramePr>
+              <a:graphicFrameLocks xmlns:a="http://schemas.openxmlformats.org/drawingml/2006/main" noChangeAspect="1"/>
+            </wp:cNvGraphicFramePr>
+            <a:graphic xmlns:a="http://schemas.openxmlformats.org/drawingml/2006/main">
+              <a:graphicData uri="http://schemas.openxmlformats.org/drawingml/2006/picture">
+                <pic:pic xmlns:pic="http://schemas.openxmlformats.org/drawingml/2006/picture">
+                  <pic:nvPicPr>
+                    <pic:cNvPr id="322783805" name="Picture 1" descr="A screenshot of a computer screen&#10;&#10;Description automatically generated"/>
+                    <pic:cNvPicPr/>
+                  </pic:nvPicPr>
+                  <pic:blipFill>
+                    <a:blip r:embed="rId9"/>
+                    <a:stretch>
+                      <a:fillRect/>
+                    </a:stretch>
+                  </pic:blipFill>
+                  <pic:spPr>
+                    <a:xfrm>
+                      <a:off x="0" y="0"/>
+                      <a:ext cx="3137039" cy="1132484"/>
+                    </a:xfrm>
+                    <a:prstGeom prst="rect">
+                      <a:avLst/>
+                    </a:prstGeom>
+                  </pic:spPr>
+                </pic:pic>
+              </a:graphicData>
+            </a:graphic>
+          </wp:inline>
+        </w:drawing>
+      </w:r>
+    </w:p>
+    <w:p>
+      <w:pPr>
+        <w:rPr>
+          <w:sz w:val="24"/>
+          <w:szCs w:val="24"/>
+        </w:rPr>
+      </w:pPr>
+    </w:p>
+    <w:p>
+      <w:pPr>
+        <w:rPr>
+          <w:sz w:val="24"/>
+          <w:szCs w:val="24"/>
+        </w:rPr>
+      </w:pPr>
+      <w:r>
+        <w:rPr>
+          <w:rFonts w:ascii="Lato" w:hAnsi="Lato"/>
+          <w:noProof/>
+          <w:color w:val="202122"/>
+          <w:spacing w:val="3"/>
+          <w:sz w:val="26"/>
+          <w:szCs w:val="26"/>
+        </w:rPr>
+        <w:drawing>
+          <wp:inline distT="0" distB="0" distL="0" distR="0" wp14:anchorId="299637B1" wp14:editId="3617FDA7">
+            <wp:extent cx="2598420" cy="1091836"/>
+            <wp:effectExtent l="0" t="0" r="0" b="0"/>
+            <wp:docPr id="1707217537" name="Picture 1" descr="A computer screen with text and images&#10;&#10;Description automatically generated"/>
+            <wp:cNvGraphicFramePr>
+              <a:graphicFrameLocks xmlns:a="http://schemas.openxmlformats.org/drawingml/2006/main" noChangeAspect="1"/>
+            </wp:cNvGraphicFramePr>
+            <a:graphic xmlns:a="http://schemas.openxmlformats.org/drawingml/2006/main">
+              <a:graphicData uri="http://schemas.openxmlformats.org/drawingml/2006/picture">
+                <pic:pic xmlns:pic="http://schemas.openxmlformats.org/drawingml/2006/picture">
+                  <pic:nvPicPr>
+                    <pic:cNvPr id="1707217537" name="Picture 1" descr="A computer screen with text and images&#10;&#10;Description automatically generated"/>
+                    <pic:cNvPicPr/>
+                  </pic:nvPicPr>
+                  <pic:blipFill>
+                    <a:blip r:embed="rId10"/>
+                    <a:stretch>
+                      <a:fillRect/>
+                    </a:stretch>
+                  </pic:blipFill>
+                  <pic:spPr>
+                    <a:xfrm>
+                      <a:off x="0" y="0"/>
+                      <a:ext cx="2671479" cy="1122535"/>
+                    </a:xfrm>
+                    <a:prstGeom prst="rect">
+                      <a:avLst/>
+                    </a:prstGeom>
+                  </pic:spPr>
+                </pic:pic>
+              </a:graphicData>
+            </a:graphic>
+          </wp:inline>
+        </w:drawing>
+      </w:r>
+      <w:r>
+        <w:rPr>
+          <w:rFonts w:ascii="Lato" w:hAnsi="Lato"/>
+          <w:noProof/>
+          <w:color w:val="202122"/>
+          <w:spacing w:val="3"/>
+          <w:sz w:val="26"/>
+          <w:szCs w:val="26"/>
+        </w:rPr>
+        <w:drawing>
+          <wp:inline distT="0" distB="0" distL="0" distR="0" wp14:anchorId="09532789" wp14:editId="36D23D15">
+            <wp:extent cx="3314106" cy="888365"/>
+            <wp:effectExtent l="0" t="0" r="635" b="6985"/>
+            <wp:docPr id="571166923" name="Picture 1" descr="A screen shot of a computer&#10;&#10;Description automatically generated"/>
+            <wp:cNvGraphicFramePr>
+              <a:graphicFrameLocks xmlns:a="http://schemas.openxmlformats.org/drawingml/2006/main" noChangeAspect="1"/>
+            </wp:cNvGraphicFramePr>
+            <a:graphic xmlns:a="http://schemas.openxmlformats.org/drawingml/2006/main">
+              <a:graphicData uri="http://schemas.openxmlformats.org/drawingml/2006/picture">
+                <pic:pic xmlns:pic="http://schemas.openxmlformats.org/drawingml/2006/picture">
+                  <pic:nvPicPr>
+                    <pic:cNvPr id="571166923" name="Picture 1" descr="A screen shot of a computer&#10;&#10;Description automatically generated"/>
+                    <pic:cNvPicPr/>
+                  </pic:nvPicPr>
+                  <pic:blipFill>
+                    <a:blip r:embed="rId11"/>
+                    <a:stretch>
+                      <a:fillRect/>
+                    </a:stretch>
+                  </pic:blipFill>
+                  <pic:spPr>
+                    <a:xfrm>
+                      <a:off x="0" y="0"/>
+                      <a:ext cx="3358650" cy="900305"/>
+                    </a:xfrm>
+                    <a:prstGeom prst="rect">
+                      <a:avLst/>
+                    </a:prstGeom>
+                  </pic:spPr>
+                </pic:pic>
+              </a:graphicData>
+            </a:graphic>
+          </wp:inline>
+        </w:drawing>
+      </w:r>
+    </w:p>
+    <w:p>
+      <w:pPr>
+        <w:rPr>
+          <w:sz w:val="24"/>
+          <w:szCs w:val="24"/>
+        </w:rPr>
+      </w:pPr>
+    </w:p>
+    <w:p>
+      <w:pPr>
+        <w:rPr>
+          <w:sz w:val="24"/>
+          <w:szCs w:val="24"/>
+        </w:rPr>
+      </w:pPr>
+    </w:p>
+    <w:p>
+      <w:pPr>
+        <w:rPr>
+          <w:sz w:val="24"/>
+          <w:szCs w:val="24"/>
+        </w:rPr>
+      </w:pPr>
+    </w:p>
+    <w:p>
+      <w:pPr>
+        <w:rPr>
+          <w:sz w:val="24"/>
+          <w:szCs w:val="24"/>
+        </w:rPr>
+      </w:pPr>
+    </w:p>
+    <w:p>
+      <w:pPr>
+        <w:rPr>
+          <w:sz w:val="24"/>
+          <w:szCs w:val="24"/>
+        </w:rPr>
+      </w:pPr>
+    </w:p>
+    <w:p>
+      <w:pPr>
+        <w:rPr>
+          <w:sz w:val="24"/>
+          <w:szCs w:val="24"/>
+        </w:rPr>
+      </w:pPr>
+    </w:p>
+    <w:p>
+      <w:pPr>
+        <w:rPr>
+          <w:sz w:val="24"/>
+          <w:szCs w:val="24"/>
+        </w:rPr>
+      </w:pPr>
+    </w:p>
+    <w:p>
+      <w:pPr>
+        <w:rPr>
+          <w:sz w:val="24"/>
+          <w:szCs w:val="24"/>
+        </w:rPr>
+      </w:pPr>
+    </w:p>
+    <w:p>
+      <w:pPr>
+        <w:rPr>
+          <w:sz w:val="24"/>
+          <w:szCs w:val="24"/>
+        </w:rPr>
+      </w:pPr>
+    </w:p>
+    <w:p>
+      <w:pPr>
+        <w:rPr>
+          <w:sz w:val="24"/>
+          <w:szCs w:val="24"/>
+        </w:rPr>
+      </w:pPr>
+    </w:p>
+    <w:p>
+      <w:pPr>
+        <w:rPr>
+          <w:sz w:val="24"/>
+          <w:szCs w:val="24"/>
+        </w:rPr>
+      </w:pPr>
+    </w:p>
+    <w:p>
+      <w:pPr>
+        <w:rPr>
+          <w:sz w:val="24"/>
+          <w:szCs w:val="24"/>
+        </w:rPr>
+      </w:pPr>
+    </w:p>
+    <w:p>
+      <w:pPr>
+        <w:jc w:val="center"/>
+        <w:rPr>
+          <w:b/>
+          <w:bCs/>
+          <w:sz w:val="24"/>
+          <w:szCs w:val="24"/>
+        </w:rPr>
+      </w:pPr>
+      <w:r>
+        <w:rPr>
+          <w:b/>
+          <w:bCs/>
+          <w:sz w:val="24"/>
+          <w:szCs w:val="24"/>
+        </w:rPr>
+        <w:lastRenderedPageBreak/>
+        <w:t>Module 3</w:t>
+      </w:r>
+    </w:p>
+    <w:p>
+      <w:pPr>
+        <w:rPr>
+          <w:sz w:val="24"/>
+          <w:szCs w:val="24"/>
+        </w:rPr>
+      </w:pPr>
     </w:p>
     <w:sectPr>
-      <w:footerReference w:type="default" r:id="rId8"/>
+      <w:footerReference w:type="default" r:id="rId12"/>
       <w:pgSz w:w="12240" w:h="15840"/>
       <w:pgMar w:top="1440" w:right="1440" w:bottom="1440" w:left="1440" w:header="720" w:footer="720" w:gutter="0"/>
       <w:cols w:space="720"/>

</xml_diff>